<commit_message>
updated till day19 tasks
</commit_message>
<xml_diff>
--- a/Classwork/Day18/Day18.docx
+++ b/Classwork/Day18/Day18.docx
@@ -4,13 +4,16 @@
   <w:body>
     <w:p>
       <w:r>
-        <w:t xml:space="preserve">On 8.1.26 no </w:t>
+        <w:t xml:space="preserve">On </w:t>
+      </w:r>
+      <w:bookmarkStart w:id="0" w:name="_GoBack"/>
+      <w:bookmarkEnd w:id="0"/>
+      <w:r>
+        <w:t xml:space="preserve">8.1.26 no </w:t>
       </w:r>
       <w:r>
         <w:t>classwork</w:t>
       </w:r>
-      <w:bookmarkStart w:id="0" w:name="_GoBack"/>
-      <w:bookmarkEnd w:id="0"/>
       <w:r>
         <w:t xml:space="preserve"> has been given</w:t>
       </w:r>

</xml_diff>